<commit_message>
substantila progress' git push
</commit_message>
<xml_diff>
--- a/progress/data_summary.docx
+++ b/progress/data_summary.docx
@@ -1146,8 +1146,6 @@
         </w:rPr>
         <w:t xml:space="preserve"> has value = 1.</w:t>
       </w:r>
-      <w:bookmarkStart w:id="0" w:name="_GoBack"/>
-      <w:bookmarkEnd w:id="0"/>
     </w:p>
     <w:p>
       <w:pPr>
@@ -4131,6 +4129,7 @@
           <w:lang w:eastAsia="zh-CN" w:bidi="th-TH"/>
         </w:rPr>
       </w:pPr>
+      <w:bookmarkStart w:id="0" w:name="_GoBack"/>
       <w:proofErr w:type="spellStart"/>
       <w:r>
         <w:rPr>
@@ -5246,6 +5245,7 @@
         </w:rPr>
         <w:t xml:space="preserve"> (Number): </w:t>
       </w:r>
+      <w:bookmarkEnd w:id="0"/>
     </w:p>
     <w:p>
       <w:pPr>
@@ -6472,9 +6472,9 @@
       <w:lvlJc w:val="left"/>
       <w:pPr>
         <w:tabs>
-          <w:tab w:val="num" w:pos="360"/>
+          <w:tab w:val="num" w:pos="502"/>
         </w:tabs>
-        <w:ind w:left="360" w:hanging="360"/>
+        <w:ind w:left="502" w:hanging="360"/>
       </w:pPr>
     </w:lvl>
     <w:lvl w:ilvl="1">

</xml_diff>